<commit_message>
Update documentation and tests
</commit_message>
<xml_diff>
--- a/Documentation/Design/DesignerManual.docx
+++ b/Documentation/Design/DesignerManual.docx
@@ -1,6 +1,6 @@
 
 <file path=word/document.xml><?xml version="1.0" encoding="utf-8"?>
-<w:document xmlns:wpc="http://schemas.microsoft.com/office/word/2010/wordprocessingCanvas" xmlns:cx="http://schemas.microsoft.com/office/drawing/2014/chartex" xmlns:cx1="http://schemas.microsoft.com/office/drawing/2015/9/8/chartex" xmlns:cx2="http://schemas.microsoft.com/office/drawing/2015/10/21/chartex" xmlns:cx3="http://schemas.microsoft.com/office/drawing/2016/5/9/chartex" xmlns:cx4="http://schemas.microsoft.com/office/drawing/2016/5/10/chartex" xmlns:cx5="http://schemas.microsoft.com/office/drawing/2016/5/11/chartex" xmlns:cx6="http://schemas.microsoft.com/office/drawing/2016/5/12/chartex" xmlns:cx7="http://schemas.microsoft.com/office/drawing/2016/5/13/chartex" xmlns:cx8="http://schemas.microsoft.com/office/drawing/2016/5/14/chartex" xmlns:mc="http://schemas.openxmlformats.org/markup-compatibility/2006" xmlns:aink="http://schemas.microsoft.com/office/drawing/2016/ink" xmlns:am3d="http://schemas.microsoft.com/office/drawing/2017/model3d" xmlns:o="urn:schemas-microsoft-com:office:office" xmlns:r="http://schemas.openxmlformats.org/officeDocument/2006/relationships" xmlns:m="http://schemas.openxmlformats.org/officeDocument/2006/math" xmlns:v="urn:schemas-microsoft-com:vml" xmlns:wp14="http://schemas.microsoft.com/office/word/2010/wordprocessingDrawing" xmlns:wp="http://schemas.openxmlformats.org/drawingml/2006/wordprocessingDrawing" xmlns:w10="urn:schemas-microsoft-com:office:word" xmlns:w="http://schemas.openxmlformats.org/wordprocessingml/2006/main" xmlns:w14="http://schemas.microsoft.com/office/word/2010/wordml" xmlns:w15="http://schemas.microsoft.com/office/word/2012/wordml" xmlns:w16cex="http://schemas.microsoft.com/office/word/2018/wordml/cex" xmlns:w16cid="http://schemas.microsoft.com/office/word/2016/wordml/cid" xmlns:w16="http://schemas.microsoft.com/office/word/2018/wordml" xmlns:w16sdtdh="http://schemas.microsoft.com/office/word/2020/wordml/sdtdatahash" xmlns:w16se="http://schemas.microsoft.com/office/word/2015/wordml/symex" xmlns:wpg="http://schemas.microsoft.com/office/word/2010/wordprocessingGroup" xmlns:wpi="http://schemas.microsoft.com/office/word/2010/wordprocessingInk" xmlns:wne="http://schemas.microsoft.com/office/word/2006/wordml" xmlns:wps="http://schemas.microsoft.com/office/word/2010/wordprocessingShape" mc:Ignorable="w14 w15 w16se w16cid w16 w16cex w16sdtdh wp14">
+<w:document xmlns:wpc="http://schemas.microsoft.com/office/word/2010/wordprocessingCanvas" xmlns:cx="http://schemas.microsoft.com/office/drawing/2014/chartex" xmlns:cx1="http://schemas.microsoft.com/office/drawing/2015/9/8/chartex" xmlns:cx2="http://schemas.microsoft.com/office/drawing/2015/10/21/chartex" xmlns:cx3="http://schemas.microsoft.com/office/drawing/2016/5/9/chartex" xmlns:cx4="http://schemas.microsoft.com/office/drawing/2016/5/10/chartex" xmlns:cx5="http://schemas.microsoft.com/office/drawing/2016/5/11/chartex" xmlns:cx6="http://schemas.microsoft.com/office/drawing/2016/5/12/chartex" xmlns:cx7="http://schemas.microsoft.com/office/drawing/2016/5/13/chartex" xmlns:cx8="http://schemas.microsoft.com/office/drawing/2016/5/14/chartex" xmlns:mc="http://schemas.openxmlformats.org/markup-compatibility/2006" xmlns:aink="http://schemas.microsoft.com/office/drawing/2016/ink" xmlns:am3d="http://schemas.microsoft.com/office/drawing/2017/model3d" xmlns:o="urn:schemas-microsoft-com:office:office" xmlns:oel="http://schemas.microsoft.com/office/2019/extlst" xmlns:r="http://schemas.openxmlformats.org/officeDocument/2006/relationships" xmlns:m="http://schemas.openxmlformats.org/officeDocument/2006/math" xmlns:v="urn:schemas-microsoft-com:vml" xmlns:wp14="http://schemas.microsoft.com/office/word/2010/wordprocessingDrawing" xmlns:wp="http://schemas.openxmlformats.org/drawingml/2006/wordprocessingDrawing" xmlns:w10="urn:schemas-microsoft-com:office:word" xmlns:w="http://schemas.openxmlformats.org/wordprocessingml/2006/main" xmlns:w14="http://schemas.microsoft.com/office/word/2010/wordml" xmlns:w15="http://schemas.microsoft.com/office/word/2012/wordml" xmlns:w16cex="http://schemas.microsoft.com/office/word/2018/wordml/cex" xmlns:w16cid="http://schemas.microsoft.com/office/word/2016/wordml/cid" xmlns:w16="http://schemas.microsoft.com/office/word/2018/wordml" xmlns:w16sdtdh="http://schemas.microsoft.com/office/word/2020/wordml/sdtdatahash" xmlns:w16se="http://schemas.microsoft.com/office/word/2015/wordml/symex" xmlns:wpg="http://schemas.microsoft.com/office/word/2010/wordprocessingGroup" xmlns:wpi="http://schemas.microsoft.com/office/word/2010/wordprocessingInk" xmlns:wne="http://schemas.microsoft.com/office/word/2006/wordml" xmlns:wps="http://schemas.microsoft.com/office/word/2010/wordprocessingShape" mc:Ignorable="w14 w15 w16se w16cid w16 w16cex w16sdtdh wp14">
   <w:body>
     <w:p>
       <w:pPr>
@@ -23065,12 +23065,14 @@
         <w:rPr>
           <w:sz w:val="16"/>
           <w:szCs w:val="16"/>
-        </w:rPr>
-      </w:pPr>
-      <w:r>
-        <w:rPr>
-          <w:sz w:val="16"/>
-          <w:szCs w:val="16"/>
+          <w:lang w:val="en-GB"/>
+        </w:rPr>
+      </w:pPr>
+      <w:r>
+        <w:rPr>
+          <w:sz w:val="16"/>
+          <w:szCs w:val="16"/>
+          <w:lang w:val="en-GB"/>
         </w:rPr>
         <w:t>}</w:t>
       </w:r>
@@ -34767,7 +34769,6 @@
         <w:jc w:val="left"/>
         <w:rPr>
           <w:sz w:val="20"/>
-          <w:lang w:val="en-GB"/>
         </w:rPr>
       </w:pPr>
       <w:r>
@@ -34785,7 +34786,6 @@
       <w:r>
         <w:rPr>
           <w:sz w:val="20"/>
-          <w:lang w:val="en-GB"/>
         </w:rPr>
         <w:t>…...</w:t>
       </w:r>
@@ -34804,7 +34804,6 @@
       <w:r>
         <w:rPr>
           <w:sz w:val="20"/>
-          <w:lang w:val="en-GB"/>
         </w:rPr>
         <w:t xml:space="preserve">            </w:t>
       </w:r>
@@ -36379,7 +36378,6 @@
         <w:jc w:val="left"/>
         <w:rPr>
           <w:sz w:val="20"/>
-          <w:lang w:val="en-GB"/>
         </w:rPr>
       </w:pPr>
       <w:r>
@@ -36396,12 +36394,19 @@
         </w:rPr>
         <w:tab/>
       </w:r>
-      <w:r>
-        <w:rPr>
-          <w:sz w:val="20"/>
-          <w:lang w:val="en-GB"/>
-        </w:rPr>
-        <w:t>value: mSignal1}</w:t>
+      <w:proofErr w:type="gramStart"/>
+      <w:r>
+        <w:rPr>
+          <w:sz w:val="20"/>
+        </w:rPr>
+        <w:t>value:</w:t>
+      </w:r>
+      <w:proofErr w:type="gramEnd"/>
+      <w:r>
+        <w:rPr>
+          <w:sz w:val="20"/>
+        </w:rPr>
+        <w:t xml:space="preserve"> mSignal1}</w:t>
       </w:r>
     </w:p>
     <w:p>
@@ -44436,14 +44441,12 @@
         </w:rPr>
         <w:t>&lt;</w:t>
       </w:r>
-      <w:proofErr w:type="spellStart"/>
-      <w:r>
-        <w:rPr>
-          <w:lang w:val="en-GB"/>
-        </w:rPr>
-        <w:t>Date.start</w:t>
-      </w:r>
-      <w:proofErr w:type="spellEnd"/>
+      <w:r>
+        <w:rPr>
+          <w:lang w:val="en-GB"/>
+        </w:rPr>
+        <w:t>StartDate</w:t>
+      </w:r>
       <w:r>
         <w:rPr>
           <w:lang w:val="en-GB"/>
@@ -44464,14 +44467,12 @@
         </w:rPr>
         <w:t>&lt;/</w:t>
       </w:r>
-      <w:proofErr w:type="spellStart"/>
-      <w:r>
-        <w:rPr>
-          <w:lang w:val="en-GB"/>
-        </w:rPr>
-        <w:t>Date.start</w:t>
-      </w:r>
-      <w:proofErr w:type="spellEnd"/>
+      <w:r>
+        <w:rPr>
+          <w:lang w:val="en-GB"/>
+        </w:rPr>
+        <w:t>StartDate</w:t>
+      </w:r>
       <w:r>
         <w:rPr>
           <w:lang w:val="en-GB"/>
@@ -44505,7 +44506,7 @@
         <w:rPr>
           <w:lang w:val="en-GB"/>
         </w:rPr>
-        <w:t>Date.format</w:t>
+        <w:t>DateFormat</w:t>
       </w:r>
       <w:proofErr w:type="spellEnd"/>
       <w:r>
@@ -44553,7 +44554,7 @@
         <w:rPr>
           <w:lang w:val="en-GB"/>
         </w:rPr>
-        <w:t>Date.format</w:t>
+        <w:t>DateFormat</w:t>
       </w:r>
       <w:proofErr w:type="spellEnd"/>
       <w:r>
@@ -44589,7 +44590,7 @@
         <w:rPr>
           <w:lang w:val="en-GB"/>
         </w:rPr>
-        <w:t>Time.start</w:t>
+        <w:t>StartTime</w:t>
       </w:r>
       <w:proofErr w:type="spellEnd"/>
       <w:r>
@@ -44617,7 +44618,7 @@
         <w:rPr>
           <w:lang w:val="en-GB"/>
         </w:rPr>
-        <w:t>Time.start</w:t>
+        <w:t>StartTime</w:t>
       </w:r>
       <w:proofErr w:type="spellEnd"/>
       <w:r>
@@ -44638,16 +44639,28 @@
         <w:spacing w:line="240" w:lineRule="auto"/>
         <w:ind w:left="993" w:right="2976"/>
         <w:jc w:val="left"/>
-      </w:pPr>
-      <w:r>
+        <w:rPr>
+          <w:lang w:val="en-GB"/>
+        </w:rPr>
+      </w:pPr>
+      <w:r>
+        <w:rPr>
+          <w:lang w:val="en-GB"/>
+        </w:rPr>
         <w:t>&lt;</w:t>
       </w:r>
       <w:proofErr w:type="spellStart"/>
       <w:r>
-        <w:t>Time.format</w:t>
-      </w:r>
-      <w:proofErr w:type="spellEnd"/>
-      <w:r>
+        <w:rPr>
+          <w:lang w:val="en-GB"/>
+        </w:rPr>
+        <w:t>TimeFormat</w:t>
+      </w:r>
+      <w:proofErr w:type="spellEnd"/>
+      <w:r>
+        <w:rPr>
+          <w:lang w:val="en-GB"/>
+        </w:rPr>
         <w:t>&gt;</w:t>
       </w:r>
       <w:proofErr w:type="spellStart"/>
@@ -44655,30 +44668,46 @@
         <w:rPr>
           <w:b/>
           <w:bCs/>
+          <w:lang w:val="en-GB"/>
         </w:rPr>
         <w:t>HH.mm.ss</w:t>
       </w:r>
       <w:proofErr w:type="spellEnd"/>
       <w:r>
+        <w:rPr>
+          <w:lang w:val="en-GB"/>
+        </w:rPr>
         <w:t>&lt;/</w:t>
       </w:r>
       <w:proofErr w:type="spellStart"/>
       <w:r>
-        <w:t>Time.format</w:t>
-      </w:r>
-      <w:proofErr w:type="spellEnd"/>
-      <w:r>
+        <w:rPr>
+          <w:lang w:val="en-GB"/>
+        </w:rPr>
+        <w:t>TimeFormat</w:t>
+      </w:r>
+      <w:proofErr w:type="spellEnd"/>
+      <w:r>
+        <w:rPr>
+          <w:lang w:val="en-GB"/>
+        </w:rPr>
         <w:t>&gt;</w:t>
       </w:r>
     </w:p>
     <w:p>
       <w:pPr>
         <w:spacing w:line="240" w:lineRule="auto"/>
+        <w:rPr>
+          <w:lang w:val="en-GB"/>
+        </w:rPr>
       </w:pPr>
     </w:p>
     <w:p>
       <w:pPr>
         <w:spacing w:line="240" w:lineRule="auto"/>
+        <w:rPr>
+          <w:lang w:val="en-GB"/>
+        </w:rPr>
       </w:pPr>
     </w:p>
     <w:tbl>
@@ -45027,14 +45056,12 @@
         </w:rPr>
         <w:t xml:space="preserve">        &lt;</w:t>
       </w:r>
-      <w:proofErr w:type="spellStart"/>
-      <w:r>
-        <w:rPr>
-          <w:lang w:val="en-GB"/>
-        </w:rPr>
-        <w:t>Date.start</w:t>
-      </w:r>
-      <w:proofErr w:type="spellEnd"/>
+      <w:r>
+        <w:rPr>
+          <w:lang w:val="en-GB"/>
+        </w:rPr>
+        <w:t>StartDate</w:t>
+      </w:r>
       <w:r>
         <w:rPr>
           <w:lang w:val="en-GB"/>
@@ -45055,14 +45082,12 @@
         </w:rPr>
         <w:t>&lt;/</w:t>
       </w:r>
-      <w:proofErr w:type="spellStart"/>
-      <w:r>
-        <w:rPr>
-          <w:lang w:val="en-GB"/>
-        </w:rPr>
-        <w:t>Date.start</w:t>
-      </w:r>
-      <w:proofErr w:type="spellEnd"/>
+      <w:r>
+        <w:rPr>
+          <w:lang w:val="en-GB"/>
+        </w:rPr>
+        <w:t>StartDate</w:t>
+      </w:r>
       <w:r>
         <w:rPr>
           <w:lang w:val="en-GB"/>
@@ -45096,7 +45121,7 @@
         <w:rPr>
           <w:lang w:val="en-GB"/>
         </w:rPr>
-        <w:t>Date.format</w:t>
+        <w:t>DateFormat</w:t>
       </w:r>
       <w:proofErr w:type="spellEnd"/>
       <w:r>
@@ -45134,7 +45159,7 @@
         <w:rPr>
           <w:lang w:val="en-GB"/>
         </w:rPr>
-        <w:t>Date.format</w:t>
+        <w:t>DateFormat</w:t>
       </w:r>
       <w:proofErr w:type="spellEnd"/>
       <w:r>
@@ -45176,7 +45201,7 @@
         <w:rPr>
           <w:lang w:val="en-GB"/>
         </w:rPr>
-        <w:t>Time.start</w:t>
+        <w:t>StartTime</w:t>
       </w:r>
       <w:proofErr w:type="spellEnd"/>
       <w:r>
@@ -45204,7 +45229,7 @@
         <w:rPr>
           <w:lang w:val="en-GB"/>
         </w:rPr>
-        <w:t>Time.start</w:t>
+        <w:t>StartTime</w:t>
       </w:r>
       <w:proofErr w:type="spellEnd"/>
       <w:r>
@@ -45246,7 +45271,7 @@
         <w:rPr>
           <w:lang w:val="en-GB"/>
         </w:rPr>
-        <w:t>Time.format</w:t>
+        <w:t>TimeFormat</w:t>
       </w:r>
       <w:proofErr w:type="spellEnd"/>
       <w:r>
@@ -45276,7 +45301,7 @@
         <w:rPr>
           <w:lang w:val="en-GB"/>
         </w:rPr>
-        <w:t>Time.format</w:t>
+        <w:t>TimeFormat</w:t>
       </w:r>
       <w:proofErr w:type="spellEnd"/>
       <w:r>
@@ -45286,7 +45311,13 @@
         <w:t>&gt;</w:t>
       </w:r>
     </w:p>
-    <w:p/>
+    <w:p>
+      <w:pPr>
+        <w:rPr>
+          <w:lang w:val="en-GB"/>
+        </w:rPr>
+      </w:pPr>
+    </w:p>
     <w:tbl>
       <w:tblPr>
         <w:tblStyle w:val="Grilledutableau"/>
@@ -45627,7 +45658,7 @@
         <w:rPr>
           <w:lang w:val="en-GB"/>
         </w:rPr>
-        <w:t>Time.start</w:t>
+        <w:t>StartTime</w:t>
       </w:r>
       <w:proofErr w:type="spellEnd"/>
       <w:r>
@@ -45655,7 +45686,7 @@
         <w:rPr>
           <w:lang w:val="en-GB"/>
         </w:rPr>
-        <w:t>Time.start</w:t>
+        <w:t>StartTime</w:t>
       </w:r>
       <w:proofErr w:type="spellEnd"/>
       <w:r>
@@ -46011,7 +46042,7 @@
         <w:rPr>
           <w:lang w:val="en-GB"/>
         </w:rPr>
-        <w:t>Time.format</w:t>
+        <w:t>TimeFormat</w:t>
       </w:r>
       <w:proofErr w:type="spellEnd"/>
       <w:r>
@@ -46051,7 +46082,7 @@
         <w:rPr>
           <w:lang w:val="en-GB"/>
         </w:rPr>
-        <w:t>Time.format</w:t>
+        <w:t>TimeFormat</w:t>
       </w:r>
       <w:proofErr w:type="spellEnd"/>
       <w:r>
@@ -46084,7 +46115,7 @@
         <w:rPr>
           <w:lang w:val="en-GB"/>
         </w:rPr>
-        <w:t>Time.start</w:t>
+        <w:t>StartTime</w:t>
       </w:r>
       <w:proofErr w:type="spellEnd"/>
       <w:r>
@@ -46112,7 +46143,7 @@
         <w:rPr>
           <w:lang w:val="en-GB"/>
         </w:rPr>
-        <w:t>Time.start</w:t>
+        <w:t>StartTime</w:t>
       </w:r>
       <w:proofErr w:type="spellEnd"/>
       <w:r>
@@ -46449,7 +46480,7 @@
       </w:r>
       <w:proofErr w:type="spellStart"/>
       <w:r>
-        <w:t>Time.format</w:t>
+        <w:t>TimeFormat</w:t>
       </w:r>
       <w:proofErr w:type="spellEnd"/>
       <w:r>
@@ -46471,7 +46502,7 @@
       </w:r>
       <w:proofErr w:type="spellStart"/>
       <w:r>
-        <w:t>Time.format</w:t>
+        <w:t>TimeFormat</w:t>
       </w:r>
       <w:proofErr w:type="spellEnd"/>
       <w:r>
@@ -46495,7 +46526,7 @@
       </w:r>
       <w:proofErr w:type="spellStart"/>
       <w:r>
-        <w:t>Time.start</w:t>
+        <w:t>StartTime</w:t>
       </w:r>
       <w:proofErr w:type="spellEnd"/>
       <w:r>
@@ -46522,7 +46553,7 @@
       </w:r>
       <w:proofErr w:type="spellStart"/>
       <w:r>
-        <w:t>Time.start</w:t>
+        <w:t>StartTime</w:t>
       </w:r>
       <w:proofErr w:type="spellEnd"/>
       <w:r>
@@ -46875,7 +46906,7 @@
       </w:r>
       <w:proofErr w:type="spellStart"/>
       <w:r>
-        <w:t>Time.format</w:t>
+        <w:t>TimeFormat</w:t>
       </w:r>
       <w:proofErr w:type="spellEnd"/>
       <w:r>
@@ -46895,7 +46926,7 @@
       </w:r>
       <w:proofErr w:type="spellStart"/>
       <w:r>
-        <w:t>Time.format</w:t>
+        <w:t>TimeFormat</w:t>
       </w:r>
       <w:proofErr w:type="spellEnd"/>
       <w:r>
@@ -46928,7 +46959,7 @@
         <w:rPr>
           <w:lang w:val="en-GB"/>
         </w:rPr>
-        <w:t>Time.start</w:t>
+        <w:t>StartTime</w:t>
       </w:r>
       <w:proofErr w:type="spellEnd"/>
       <w:r>
@@ -46956,7 +46987,7 @@
         <w:rPr>
           <w:lang w:val="en-GB"/>
         </w:rPr>
-        <w:t>Time.start</w:t>
+        <w:t>StartTime</w:t>
       </w:r>
       <w:proofErr w:type="spellEnd"/>
       <w:r>
@@ -49918,54 +49949,96 @@
         </w:pBdr>
         <w:spacing w:line="240" w:lineRule="auto"/>
         <w:ind w:left="708"/>
+        <w:rPr>
+          <w:lang w:val="en-GB"/>
+        </w:rPr>
       </w:pPr>
       <w:r>
         <w:t xml:space="preserve">    </w:t>
       </w:r>
+      <w:r>
+        <w:rPr>
+          <w:lang w:val="en-GB"/>
+        </w:rPr>
+        <w:t xml:space="preserve">qint64 </w:t>
+      </w:r>
+      <w:proofErr w:type="spellStart"/>
+      <w:r>
+        <w:rPr>
+          <w:lang w:val="en-GB"/>
+        </w:rPr>
+        <w:t>timestampMS</w:t>
+      </w:r>
+      <w:proofErr w:type="spellEnd"/>
+      <w:r>
+        <w:rPr>
+          <w:lang w:val="en-GB"/>
+        </w:rPr>
+        <w:t>=</w:t>
+      </w:r>
+      <w:proofErr w:type="spellStart"/>
+      <w:r>
+        <w:rPr>
+          <w:lang w:val="en-GB"/>
+        </w:rPr>
+        <w:t>dataTimeStamp</w:t>
+      </w:r>
+      <w:proofErr w:type="spellEnd"/>
+      <w:r>
+        <w:rPr>
+          <w:lang w:val="en-GB"/>
+        </w:rPr>
+        <w:t>(</w:t>
+      </w:r>
+      <w:proofErr w:type="spellStart"/>
+      <w:r>
+        <w:rPr>
+          <w:lang w:val="en-GB"/>
+        </w:rPr>
+        <w:t>pastSize</w:t>
+      </w:r>
+      <w:proofErr w:type="spellEnd"/>
+      <w:r>
+        <w:rPr>
+          <w:lang w:val="en-GB"/>
+        </w:rPr>
+        <w:t>()-</w:t>
+      </w:r>
       <w:proofErr w:type="gramStart"/>
       <w:r>
-        <w:t>qint</w:t>
+        <w:rPr>
+          <w:lang w:val="en-GB"/>
+        </w:rPr>
+        <w:t>1)*</w:t>
       </w:r>
       <w:proofErr w:type="gramEnd"/>
       <w:r>
-        <w:t xml:space="preserve">64 </w:t>
-      </w:r>
-      <w:proofErr w:type="spellStart"/>
-      <w:r>
-        <w:t>timestampMS</w:t>
-      </w:r>
-      <w:proofErr w:type="spellEnd"/>
-      <w:r>
-        <w:t>=</w:t>
-      </w:r>
-      <w:proofErr w:type="spellStart"/>
-      <w:r>
-        <w:t>dataTimeStamp</w:t>
-      </w:r>
-      <w:proofErr w:type="spellEnd"/>
-      <w:r>
+        <w:rPr>
+          <w:lang w:val="en-GB"/>
+        </w:rPr>
         <w:t>(</w:t>
       </w:r>
       <w:proofErr w:type="spellStart"/>
       <w:r>
-        <w:t>pastSize</w:t>
-      </w:r>
-      <w:proofErr w:type="spellEnd"/>
-      <w:r>
-        <w:t>()-1)*(</w:t>
-      </w:r>
-      <w:proofErr w:type="spellStart"/>
-      <w:r>
+        <w:rPr>
+          <w:lang w:val="en-GB"/>
+        </w:rPr>
         <w:t>timeUnitMS</w:t>
       </w:r>
       <w:proofErr w:type="spellEnd"/>
       <w:r>
+        <w:rPr>
+          <w:lang w:val="en-GB"/>
+        </w:rPr>
         <w:t>()?1:1000);</w:t>
       </w:r>
     </w:p>
     <w:p>
       <w:pPr>
         <w:spacing w:line="240" w:lineRule="auto"/>
+        <w:rPr>
+          <w:lang w:val="en-GB"/>
+        </w:rPr>
       </w:pPr>
     </w:p>
     <w:p>
@@ -50103,7 +50176,7 @@
 </file>
 
 <file path=word/endnotes.xml><?xml version="1.0" encoding="utf-8"?>
-<w:endnotes xmlns:wpc="http://schemas.microsoft.com/office/word/2010/wordprocessingCanvas" xmlns:cx="http://schemas.microsoft.com/office/drawing/2014/chartex" xmlns:cx1="http://schemas.microsoft.com/office/drawing/2015/9/8/chartex" xmlns:cx2="http://schemas.microsoft.com/office/drawing/2015/10/21/chartex" xmlns:cx3="http://schemas.microsoft.com/office/drawing/2016/5/9/chartex" xmlns:cx4="http://schemas.microsoft.com/office/drawing/2016/5/10/chartex" xmlns:cx5="http://schemas.microsoft.com/office/drawing/2016/5/11/chartex" xmlns:cx6="http://schemas.microsoft.com/office/drawing/2016/5/12/chartex" xmlns:cx7="http://schemas.microsoft.com/office/drawing/2016/5/13/chartex" xmlns:cx8="http://schemas.microsoft.com/office/drawing/2016/5/14/chartex" xmlns:mc="http://schemas.openxmlformats.org/markup-compatibility/2006" xmlns:aink="http://schemas.microsoft.com/office/drawing/2016/ink" xmlns:am3d="http://schemas.microsoft.com/office/drawing/2017/model3d" xmlns:o="urn:schemas-microsoft-com:office:office" xmlns:r="http://schemas.openxmlformats.org/officeDocument/2006/relationships" xmlns:m="http://schemas.openxmlformats.org/officeDocument/2006/math" xmlns:v="urn:schemas-microsoft-com:vml" xmlns:wp14="http://schemas.microsoft.com/office/word/2010/wordprocessingDrawing" xmlns:wp="http://schemas.openxmlformats.org/drawingml/2006/wordprocessingDrawing" xmlns:w10="urn:schemas-microsoft-com:office:word" xmlns:w="http://schemas.openxmlformats.org/wordprocessingml/2006/main" xmlns:w14="http://schemas.microsoft.com/office/word/2010/wordml" xmlns:w15="http://schemas.microsoft.com/office/word/2012/wordml" xmlns:w16cex="http://schemas.microsoft.com/office/word/2018/wordml/cex" xmlns:w16cid="http://schemas.microsoft.com/office/word/2016/wordml/cid" xmlns:w16="http://schemas.microsoft.com/office/word/2018/wordml" xmlns:w16sdtdh="http://schemas.microsoft.com/office/word/2020/wordml/sdtdatahash" xmlns:w16se="http://schemas.microsoft.com/office/word/2015/wordml/symex" xmlns:wpg="http://schemas.microsoft.com/office/word/2010/wordprocessingGroup" xmlns:wpi="http://schemas.microsoft.com/office/word/2010/wordprocessingInk" xmlns:wne="http://schemas.microsoft.com/office/word/2006/wordml" xmlns:wps="http://schemas.microsoft.com/office/word/2010/wordprocessingShape" mc:Ignorable="w14 w15 w16se w16cid w16 w16cex w16sdtdh wp14">
+<w:endnotes xmlns:wpc="http://schemas.microsoft.com/office/word/2010/wordprocessingCanvas" xmlns:cx="http://schemas.microsoft.com/office/drawing/2014/chartex" xmlns:cx1="http://schemas.microsoft.com/office/drawing/2015/9/8/chartex" xmlns:cx2="http://schemas.microsoft.com/office/drawing/2015/10/21/chartex" xmlns:cx3="http://schemas.microsoft.com/office/drawing/2016/5/9/chartex" xmlns:cx4="http://schemas.microsoft.com/office/drawing/2016/5/10/chartex" xmlns:cx5="http://schemas.microsoft.com/office/drawing/2016/5/11/chartex" xmlns:cx6="http://schemas.microsoft.com/office/drawing/2016/5/12/chartex" xmlns:cx7="http://schemas.microsoft.com/office/drawing/2016/5/13/chartex" xmlns:cx8="http://schemas.microsoft.com/office/drawing/2016/5/14/chartex" xmlns:mc="http://schemas.openxmlformats.org/markup-compatibility/2006" xmlns:aink="http://schemas.microsoft.com/office/drawing/2016/ink" xmlns:am3d="http://schemas.microsoft.com/office/drawing/2017/model3d" xmlns:o="urn:schemas-microsoft-com:office:office" xmlns:oel="http://schemas.microsoft.com/office/2019/extlst" xmlns:r="http://schemas.openxmlformats.org/officeDocument/2006/relationships" xmlns:m="http://schemas.openxmlformats.org/officeDocument/2006/math" xmlns:v="urn:schemas-microsoft-com:vml" xmlns:wp14="http://schemas.microsoft.com/office/word/2010/wordprocessingDrawing" xmlns:wp="http://schemas.openxmlformats.org/drawingml/2006/wordprocessingDrawing" xmlns:w10="urn:schemas-microsoft-com:office:word" xmlns:w="http://schemas.openxmlformats.org/wordprocessingml/2006/main" xmlns:w14="http://schemas.microsoft.com/office/word/2010/wordml" xmlns:w15="http://schemas.microsoft.com/office/word/2012/wordml" xmlns:w16cex="http://schemas.microsoft.com/office/word/2018/wordml/cex" xmlns:w16cid="http://schemas.microsoft.com/office/word/2016/wordml/cid" xmlns:w16="http://schemas.microsoft.com/office/word/2018/wordml" xmlns:w16sdtdh="http://schemas.microsoft.com/office/word/2020/wordml/sdtdatahash" xmlns:w16se="http://schemas.microsoft.com/office/word/2015/wordml/symex" xmlns:wpg="http://schemas.microsoft.com/office/word/2010/wordprocessingGroup" xmlns:wpi="http://schemas.microsoft.com/office/word/2010/wordprocessingInk" xmlns:wne="http://schemas.microsoft.com/office/word/2006/wordml" xmlns:wps="http://schemas.microsoft.com/office/word/2010/wordprocessingShape" mc:Ignorable="w14 w15 w16se w16cid w16 w16cex w16sdtdh wp14">
   <w:endnote w:type="separator" w:id="-1">
     <w:p>
       <w:pPr>
@@ -50128,7 +50201,7 @@
 </file>
 
 <file path=word/footer1.xml><?xml version="1.0" encoding="utf-8"?>
-<w:ftr xmlns:wpc="http://schemas.microsoft.com/office/word/2010/wordprocessingCanvas" xmlns:cx="http://schemas.microsoft.com/office/drawing/2014/chartex" xmlns:cx1="http://schemas.microsoft.com/office/drawing/2015/9/8/chartex" xmlns:cx2="http://schemas.microsoft.com/office/drawing/2015/10/21/chartex" xmlns:cx3="http://schemas.microsoft.com/office/drawing/2016/5/9/chartex" xmlns:cx4="http://schemas.microsoft.com/office/drawing/2016/5/10/chartex" xmlns:cx5="http://schemas.microsoft.com/office/drawing/2016/5/11/chartex" xmlns:cx6="http://schemas.microsoft.com/office/drawing/2016/5/12/chartex" xmlns:cx7="http://schemas.microsoft.com/office/drawing/2016/5/13/chartex" xmlns:cx8="http://schemas.microsoft.com/office/drawing/2016/5/14/chartex" xmlns:mc="http://schemas.openxmlformats.org/markup-compatibility/2006" xmlns:aink="http://schemas.microsoft.com/office/drawing/2016/ink" xmlns:am3d="http://schemas.microsoft.com/office/drawing/2017/model3d" xmlns:o="urn:schemas-microsoft-com:office:office" xmlns:r="http://schemas.openxmlformats.org/officeDocument/2006/relationships" xmlns:m="http://schemas.openxmlformats.org/officeDocument/2006/math" xmlns:v="urn:schemas-microsoft-com:vml" xmlns:wp14="http://schemas.microsoft.com/office/word/2010/wordprocessingDrawing" xmlns:wp="http://schemas.openxmlformats.org/drawingml/2006/wordprocessingDrawing" xmlns:w10="urn:schemas-microsoft-com:office:word" xmlns:w="http://schemas.openxmlformats.org/wordprocessingml/2006/main" xmlns:w14="http://schemas.microsoft.com/office/word/2010/wordml" xmlns:w15="http://schemas.microsoft.com/office/word/2012/wordml" xmlns:w16cex="http://schemas.microsoft.com/office/word/2018/wordml/cex" xmlns:w16cid="http://schemas.microsoft.com/office/word/2016/wordml/cid" xmlns:w16="http://schemas.microsoft.com/office/word/2018/wordml" xmlns:w16sdtdh="http://schemas.microsoft.com/office/word/2020/wordml/sdtdatahash" xmlns:w16se="http://schemas.microsoft.com/office/word/2015/wordml/symex" xmlns:wpg="http://schemas.microsoft.com/office/word/2010/wordprocessingGroup" xmlns:wpi="http://schemas.microsoft.com/office/word/2010/wordprocessingInk" xmlns:wne="http://schemas.microsoft.com/office/word/2006/wordml" xmlns:wps="http://schemas.microsoft.com/office/word/2010/wordprocessingShape" mc:Ignorable="w14 w15 w16se w16cid w16 w16cex w16sdtdh wp14">
+<w:ftr xmlns:wpc="http://schemas.microsoft.com/office/word/2010/wordprocessingCanvas" xmlns:cx="http://schemas.microsoft.com/office/drawing/2014/chartex" xmlns:cx1="http://schemas.microsoft.com/office/drawing/2015/9/8/chartex" xmlns:cx2="http://schemas.microsoft.com/office/drawing/2015/10/21/chartex" xmlns:cx3="http://schemas.microsoft.com/office/drawing/2016/5/9/chartex" xmlns:cx4="http://schemas.microsoft.com/office/drawing/2016/5/10/chartex" xmlns:cx5="http://schemas.microsoft.com/office/drawing/2016/5/11/chartex" xmlns:cx6="http://schemas.microsoft.com/office/drawing/2016/5/12/chartex" xmlns:cx7="http://schemas.microsoft.com/office/drawing/2016/5/13/chartex" xmlns:cx8="http://schemas.microsoft.com/office/drawing/2016/5/14/chartex" xmlns:mc="http://schemas.openxmlformats.org/markup-compatibility/2006" xmlns:aink="http://schemas.microsoft.com/office/drawing/2016/ink" xmlns:am3d="http://schemas.microsoft.com/office/drawing/2017/model3d" xmlns:o="urn:schemas-microsoft-com:office:office" xmlns:oel="http://schemas.microsoft.com/office/2019/extlst" xmlns:r="http://schemas.openxmlformats.org/officeDocument/2006/relationships" xmlns:m="http://schemas.openxmlformats.org/officeDocument/2006/math" xmlns:v="urn:schemas-microsoft-com:vml" xmlns:wp14="http://schemas.microsoft.com/office/word/2010/wordprocessingDrawing" xmlns:wp="http://schemas.openxmlformats.org/drawingml/2006/wordprocessingDrawing" xmlns:w10="urn:schemas-microsoft-com:office:word" xmlns:w="http://schemas.openxmlformats.org/wordprocessingml/2006/main" xmlns:w14="http://schemas.microsoft.com/office/word/2010/wordml" xmlns:w15="http://schemas.microsoft.com/office/word/2012/wordml" xmlns:w16cex="http://schemas.microsoft.com/office/word/2018/wordml/cex" xmlns:w16cid="http://schemas.microsoft.com/office/word/2016/wordml/cid" xmlns:w16="http://schemas.microsoft.com/office/word/2018/wordml" xmlns:w16sdtdh="http://schemas.microsoft.com/office/word/2020/wordml/sdtdatahash" xmlns:w16se="http://schemas.microsoft.com/office/word/2015/wordml/symex" xmlns:wpg="http://schemas.microsoft.com/office/word/2010/wordprocessingGroup" xmlns:wpi="http://schemas.microsoft.com/office/word/2010/wordprocessingInk" xmlns:wne="http://schemas.microsoft.com/office/word/2006/wordml" xmlns:wps="http://schemas.microsoft.com/office/word/2010/wordprocessingShape" mc:Ignorable="w14 w15 w16se w16cid w16 w16cex w16sdtdh wp14">
   <w:p>
     <w:pPr>
       <w:pStyle w:val="Pieddepage"/>
@@ -50396,7 +50469,7 @@
 </file>
 
 <file path=word/footnotes.xml><?xml version="1.0" encoding="utf-8"?>
-<w:footnotes xmlns:wpc="http://schemas.microsoft.com/office/word/2010/wordprocessingCanvas" xmlns:cx="http://schemas.microsoft.com/office/drawing/2014/chartex" xmlns:cx1="http://schemas.microsoft.com/office/drawing/2015/9/8/chartex" xmlns:cx2="http://schemas.microsoft.com/office/drawing/2015/10/21/chartex" xmlns:cx3="http://schemas.microsoft.com/office/drawing/2016/5/9/chartex" xmlns:cx4="http://schemas.microsoft.com/office/drawing/2016/5/10/chartex" xmlns:cx5="http://schemas.microsoft.com/office/drawing/2016/5/11/chartex" xmlns:cx6="http://schemas.microsoft.com/office/drawing/2016/5/12/chartex" xmlns:cx7="http://schemas.microsoft.com/office/drawing/2016/5/13/chartex" xmlns:cx8="http://schemas.microsoft.com/office/drawing/2016/5/14/chartex" xmlns:mc="http://schemas.openxmlformats.org/markup-compatibility/2006" xmlns:aink="http://schemas.microsoft.com/office/drawing/2016/ink" xmlns:am3d="http://schemas.microsoft.com/office/drawing/2017/model3d" xmlns:o="urn:schemas-microsoft-com:office:office" xmlns:r="http://schemas.openxmlformats.org/officeDocument/2006/relationships" xmlns:m="http://schemas.openxmlformats.org/officeDocument/2006/math" xmlns:v="urn:schemas-microsoft-com:vml" xmlns:wp14="http://schemas.microsoft.com/office/word/2010/wordprocessingDrawing" xmlns:wp="http://schemas.openxmlformats.org/drawingml/2006/wordprocessingDrawing" xmlns:w10="urn:schemas-microsoft-com:office:word" xmlns:w="http://schemas.openxmlformats.org/wordprocessingml/2006/main" xmlns:w14="http://schemas.microsoft.com/office/word/2010/wordml" xmlns:w15="http://schemas.microsoft.com/office/word/2012/wordml" xmlns:w16cex="http://schemas.microsoft.com/office/word/2018/wordml/cex" xmlns:w16cid="http://schemas.microsoft.com/office/word/2016/wordml/cid" xmlns:w16="http://schemas.microsoft.com/office/word/2018/wordml" xmlns:w16sdtdh="http://schemas.microsoft.com/office/word/2020/wordml/sdtdatahash" xmlns:w16se="http://schemas.microsoft.com/office/word/2015/wordml/symex" xmlns:wpg="http://schemas.microsoft.com/office/word/2010/wordprocessingGroup" xmlns:wpi="http://schemas.microsoft.com/office/word/2010/wordprocessingInk" xmlns:wne="http://schemas.microsoft.com/office/word/2006/wordml" xmlns:wps="http://schemas.microsoft.com/office/word/2010/wordprocessingShape" mc:Ignorable="w14 w15 w16se w16cid w16 w16cex w16sdtdh wp14">
+<w:footnotes xmlns:wpc="http://schemas.microsoft.com/office/word/2010/wordprocessingCanvas" xmlns:cx="http://schemas.microsoft.com/office/drawing/2014/chartex" xmlns:cx1="http://schemas.microsoft.com/office/drawing/2015/9/8/chartex" xmlns:cx2="http://schemas.microsoft.com/office/drawing/2015/10/21/chartex" xmlns:cx3="http://schemas.microsoft.com/office/drawing/2016/5/9/chartex" xmlns:cx4="http://schemas.microsoft.com/office/drawing/2016/5/10/chartex" xmlns:cx5="http://schemas.microsoft.com/office/drawing/2016/5/11/chartex" xmlns:cx6="http://schemas.microsoft.com/office/drawing/2016/5/12/chartex" xmlns:cx7="http://schemas.microsoft.com/office/drawing/2016/5/13/chartex" xmlns:cx8="http://schemas.microsoft.com/office/drawing/2016/5/14/chartex" xmlns:mc="http://schemas.openxmlformats.org/markup-compatibility/2006" xmlns:aink="http://schemas.microsoft.com/office/drawing/2016/ink" xmlns:am3d="http://schemas.microsoft.com/office/drawing/2017/model3d" xmlns:o="urn:schemas-microsoft-com:office:office" xmlns:oel="http://schemas.microsoft.com/office/2019/extlst" xmlns:r="http://schemas.openxmlformats.org/officeDocument/2006/relationships" xmlns:m="http://schemas.openxmlformats.org/officeDocument/2006/math" xmlns:v="urn:schemas-microsoft-com:vml" xmlns:wp14="http://schemas.microsoft.com/office/word/2010/wordprocessingDrawing" xmlns:wp="http://schemas.openxmlformats.org/drawingml/2006/wordprocessingDrawing" xmlns:w10="urn:schemas-microsoft-com:office:word" xmlns:w="http://schemas.openxmlformats.org/wordprocessingml/2006/main" xmlns:w14="http://schemas.microsoft.com/office/word/2010/wordml" xmlns:w15="http://schemas.microsoft.com/office/word/2012/wordml" xmlns:w16cex="http://schemas.microsoft.com/office/word/2018/wordml/cex" xmlns:w16cid="http://schemas.microsoft.com/office/word/2016/wordml/cid" xmlns:w16="http://schemas.microsoft.com/office/word/2018/wordml" xmlns:w16sdtdh="http://schemas.microsoft.com/office/word/2020/wordml/sdtdatahash" xmlns:w16se="http://schemas.microsoft.com/office/word/2015/wordml/symex" xmlns:wpg="http://schemas.microsoft.com/office/word/2010/wordprocessingGroup" xmlns:wpi="http://schemas.microsoft.com/office/word/2010/wordprocessingInk" xmlns:wne="http://schemas.microsoft.com/office/word/2006/wordml" xmlns:wps="http://schemas.microsoft.com/office/word/2010/wordprocessingShape" mc:Ignorable="w14 w15 w16se w16cid w16 w16cex w16sdtdh wp14">
   <w:footnote w:type="separator" w:id="-1">
     <w:p>
       <w:pPr>
@@ -50421,7 +50494,7 @@
 </file>
 
 <file path=word/header1.xml><?xml version="1.0" encoding="utf-8"?>
-<w:hdr xmlns:wpc="http://schemas.microsoft.com/office/word/2010/wordprocessingCanvas" xmlns:cx="http://schemas.microsoft.com/office/drawing/2014/chartex" xmlns:cx1="http://schemas.microsoft.com/office/drawing/2015/9/8/chartex" xmlns:cx2="http://schemas.microsoft.com/office/drawing/2015/10/21/chartex" xmlns:cx3="http://schemas.microsoft.com/office/drawing/2016/5/9/chartex" xmlns:cx4="http://schemas.microsoft.com/office/drawing/2016/5/10/chartex" xmlns:cx5="http://schemas.microsoft.com/office/drawing/2016/5/11/chartex" xmlns:cx6="http://schemas.microsoft.com/office/drawing/2016/5/12/chartex" xmlns:cx7="http://schemas.microsoft.com/office/drawing/2016/5/13/chartex" xmlns:cx8="http://schemas.microsoft.com/office/drawing/2016/5/14/chartex" xmlns:mc="http://schemas.openxmlformats.org/markup-compatibility/2006" xmlns:aink="http://schemas.microsoft.com/office/drawing/2016/ink" xmlns:am3d="http://schemas.microsoft.com/office/drawing/2017/model3d" xmlns:o="urn:schemas-microsoft-com:office:office" xmlns:r="http://schemas.openxmlformats.org/officeDocument/2006/relationships" xmlns:m="http://schemas.openxmlformats.org/officeDocument/2006/math" xmlns:v="urn:schemas-microsoft-com:vml" xmlns:wp14="http://schemas.microsoft.com/office/word/2010/wordprocessingDrawing" xmlns:wp="http://schemas.openxmlformats.org/drawingml/2006/wordprocessingDrawing" xmlns:w10="urn:schemas-microsoft-com:office:word" xmlns:w="http://schemas.openxmlformats.org/wordprocessingml/2006/main" xmlns:w14="http://schemas.microsoft.com/office/word/2010/wordml" xmlns:w15="http://schemas.microsoft.com/office/word/2012/wordml" xmlns:w16cex="http://schemas.microsoft.com/office/word/2018/wordml/cex" xmlns:w16cid="http://schemas.microsoft.com/office/word/2016/wordml/cid" xmlns:w16="http://schemas.microsoft.com/office/word/2018/wordml" xmlns:w16sdtdh="http://schemas.microsoft.com/office/word/2020/wordml/sdtdatahash" xmlns:w16se="http://schemas.microsoft.com/office/word/2015/wordml/symex" xmlns:wpg="http://schemas.microsoft.com/office/word/2010/wordprocessingGroup" xmlns:wpi="http://schemas.microsoft.com/office/word/2010/wordprocessingInk" xmlns:wne="http://schemas.microsoft.com/office/word/2006/wordml" xmlns:wps="http://schemas.microsoft.com/office/word/2010/wordprocessingShape" mc:Ignorable="w14 w15 w16se w16cid w16 w16cex w16sdtdh wp14">
+<w:hdr xmlns:wpc="http://schemas.microsoft.com/office/word/2010/wordprocessingCanvas" xmlns:cx="http://schemas.microsoft.com/office/drawing/2014/chartex" xmlns:cx1="http://schemas.microsoft.com/office/drawing/2015/9/8/chartex" xmlns:cx2="http://schemas.microsoft.com/office/drawing/2015/10/21/chartex" xmlns:cx3="http://schemas.microsoft.com/office/drawing/2016/5/9/chartex" xmlns:cx4="http://schemas.microsoft.com/office/drawing/2016/5/10/chartex" xmlns:cx5="http://schemas.microsoft.com/office/drawing/2016/5/11/chartex" xmlns:cx6="http://schemas.microsoft.com/office/drawing/2016/5/12/chartex" xmlns:cx7="http://schemas.microsoft.com/office/drawing/2016/5/13/chartex" xmlns:cx8="http://schemas.microsoft.com/office/drawing/2016/5/14/chartex" xmlns:mc="http://schemas.openxmlformats.org/markup-compatibility/2006" xmlns:aink="http://schemas.microsoft.com/office/drawing/2016/ink" xmlns:am3d="http://schemas.microsoft.com/office/drawing/2017/model3d" xmlns:o="urn:schemas-microsoft-com:office:office" xmlns:oel="http://schemas.microsoft.com/office/2019/extlst" xmlns:r="http://schemas.openxmlformats.org/officeDocument/2006/relationships" xmlns:m="http://schemas.openxmlformats.org/officeDocument/2006/math" xmlns:v="urn:schemas-microsoft-com:vml" xmlns:wp14="http://schemas.microsoft.com/office/word/2010/wordprocessingDrawing" xmlns:wp="http://schemas.openxmlformats.org/drawingml/2006/wordprocessingDrawing" xmlns:w10="urn:schemas-microsoft-com:office:word" xmlns:w="http://schemas.openxmlformats.org/wordprocessingml/2006/main" xmlns:w14="http://schemas.microsoft.com/office/word/2010/wordml" xmlns:w15="http://schemas.microsoft.com/office/word/2012/wordml" xmlns:w16cex="http://schemas.microsoft.com/office/word/2018/wordml/cex" xmlns:w16cid="http://schemas.microsoft.com/office/word/2016/wordml/cid" xmlns:w16="http://schemas.microsoft.com/office/word/2018/wordml" xmlns:w16sdtdh="http://schemas.microsoft.com/office/word/2020/wordml/sdtdatahash" xmlns:w16se="http://schemas.microsoft.com/office/word/2015/wordml/symex" xmlns:wpg="http://schemas.microsoft.com/office/word/2010/wordprocessingGroup" xmlns:wpi="http://schemas.microsoft.com/office/word/2010/wordprocessingInk" xmlns:wne="http://schemas.microsoft.com/office/word/2006/wordml" xmlns:wps="http://schemas.microsoft.com/office/word/2010/wordprocessingShape" mc:Ignorable="w14 w15 w16se w16cid w16 w16cex w16sdtdh wp14">
   <w:tbl>
     <w:tblPr>
       <w:tblW w:w="0" w:type="auto"/>
@@ -50589,7 +50662,7 @@
 </file>
 
 <file path=word/numbering.xml><?xml version="1.0" encoding="utf-8"?>
-<w:numbering xmlns:wpc="http://schemas.microsoft.com/office/word/2010/wordprocessingCanvas" xmlns:cx="http://schemas.microsoft.com/office/drawing/2014/chartex" xmlns:cx1="http://schemas.microsoft.com/office/drawing/2015/9/8/chartex" xmlns:cx2="http://schemas.microsoft.com/office/drawing/2015/10/21/chartex" xmlns:cx3="http://schemas.microsoft.com/office/drawing/2016/5/9/chartex" xmlns:cx4="http://schemas.microsoft.com/office/drawing/2016/5/10/chartex" xmlns:cx5="http://schemas.microsoft.com/office/drawing/2016/5/11/chartex" xmlns:cx6="http://schemas.microsoft.com/office/drawing/2016/5/12/chartex" xmlns:cx7="http://schemas.microsoft.com/office/drawing/2016/5/13/chartex" xmlns:cx8="http://schemas.microsoft.com/office/drawing/2016/5/14/chartex" xmlns:mc="http://schemas.openxmlformats.org/markup-compatibility/2006" xmlns:aink="http://schemas.microsoft.com/office/drawing/2016/ink" xmlns:am3d="http://schemas.microsoft.com/office/drawing/2017/model3d" xmlns:o="urn:schemas-microsoft-com:office:office" xmlns:r="http://schemas.openxmlformats.org/officeDocument/2006/relationships" xmlns:m="http://schemas.openxmlformats.org/officeDocument/2006/math" xmlns:v="urn:schemas-microsoft-com:vml" xmlns:wp14="http://schemas.microsoft.com/office/word/2010/wordprocessingDrawing" xmlns:wp="http://schemas.openxmlformats.org/drawingml/2006/wordprocessingDrawing" xmlns:w10="urn:schemas-microsoft-com:office:word" xmlns:w="http://schemas.openxmlformats.org/wordprocessingml/2006/main" xmlns:w14="http://schemas.microsoft.com/office/word/2010/wordml" xmlns:w15="http://schemas.microsoft.com/office/word/2012/wordml" xmlns:w16cex="http://schemas.microsoft.com/office/word/2018/wordml/cex" xmlns:w16cid="http://schemas.microsoft.com/office/word/2016/wordml/cid" xmlns:w16="http://schemas.microsoft.com/office/word/2018/wordml" xmlns:w16sdtdh="http://schemas.microsoft.com/office/word/2020/wordml/sdtdatahash" xmlns:w16se="http://schemas.microsoft.com/office/word/2015/wordml/symex" xmlns:wpg="http://schemas.microsoft.com/office/word/2010/wordprocessingGroup" xmlns:wpi="http://schemas.microsoft.com/office/word/2010/wordprocessingInk" xmlns:wne="http://schemas.microsoft.com/office/word/2006/wordml" xmlns:wps="http://schemas.microsoft.com/office/word/2010/wordprocessingShape" mc:Ignorable="w14 w15 w16se w16cid w16 w16cex w16sdtdh wp14">
+<w:numbering xmlns:wpc="http://schemas.microsoft.com/office/word/2010/wordprocessingCanvas" xmlns:cx="http://schemas.microsoft.com/office/drawing/2014/chartex" xmlns:cx1="http://schemas.microsoft.com/office/drawing/2015/9/8/chartex" xmlns:cx2="http://schemas.microsoft.com/office/drawing/2015/10/21/chartex" xmlns:cx3="http://schemas.microsoft.com/office/drawing/2016/5/9/chartex" xmlns:cx4="http://schemas.microsoft.com/office/drawing/2016/5/10/chartex" xmlns:cx5="http://schemas.microsoft.com/office/drawing/2016/5/11/chartex" xmlns:cx6="http://schemas.microsoft.com/office/drawing/2016/5/12/chartex" xmlns:cx7="http://schemas.microsoft.com/office/drawing/2016/5/13/chartex" xmlns:cx8="http://schemas.microsoft.com/office/drawing/2016/5/14/chartex" xmlns:mc="http://schemas.openxmlformats.org/markup-compatibility/2006" xmlns:aink="http://schemas.microsoft.com/office/drawing/2016/ink" xmlns:am3d="http://schemas.microsoft.com/office/drawing/2017/model3d" xmlns:o="urn:schemas-microsoft-com:office:office" xmlns:oel="http://schemas.microsoft.com/office/2019/extlst" xmlns:r="http://schemas.openxmlformats.org/officeDocument/2006/relationships" xmlns:m="http://schemas.openxmlformats.org/officeDocument/2006/math" xmlns:v="urn:schemas-microsoft-com:vml" xmlns:wp14="http://schemas.microsoft.com/office/word/2010/wordprocessingDrawing" xmlns:wp="http://schemas.openxmlformats.org/drawingml/2006/wordprocessingDrawing" xmlns:w10="urn:schemas-microsoft-com:office:word" xmlns:w="http://schemas.openxmlformats.org/wordprocessingml/2006/main" xmlns:w14="http://schemas.microsoft.com/office/word/2010/wordml" xmlns:w15="http://schemas.microsoft.com/office/word/2012/wordml" xmlns:w16cex="http://schemas.microsoft.com/office/word/2018/wordml/cex" xmlns:w16cid="http://schemas.microsoft.com/office/word/2016/wordml/cid" xmlns:w16="http://schemas.microsoft.com/office/word/2018/wordml" xmlns:w16sdtdh="http://schemas.microsoft.com/office/word/2020/wordml/sdtdatahash" xmlns:w16se="http://schemas.microsoft.com/office/word/2015/wordml/symex" xmlns:wpg="http://schemas.microsoft.com/office/word/2010/wordprocessingGroup" xmlns:wpi="http://schemas.microsoft.com/office/word/2010/wordprocessingInk" xmlns:wne="http://schemas.microsoft.com/office/word/2006/wordml" xmlns:wps="http://schemas.microsoft.com/office/word/2010/wordprocessingShape" mc:Ignorable="w14 w15 w16se w16cid w16 w16cex w16sdtdh wp14">
   <w:abstractNum w:abstractNumId="0" w15:restartNumberingAfterBreak="0">
     <w:nsid w:val="FFFFFFFB"/>
     <w:multiLevelType w:val="multilevel"/>
@@ -53232,79 +53305,79 @@
       </w:rPr>
     </w:lvl>
   </w:abstractNum>
-  <w:num w:numId="1">
+  <w:num w:numId="1" w16cid:durableId="1749305253">
     <w:abstractNumId w:val="10"/>
   </w:num>
-  <w:num w:numId="2">
+  <w:num w:numId="2" w16cid:durableId="2048409751">
     <w:abstractNumId w:val="2"/>
   </w:num>
-  <w:num w:numId="3">
+  <w:num w:numId="3" w16cid:durableId="685179511">
     <w:abstractNumId w:val="4"/>
   </w:num>
-  <w:num w:numId="4">
+  <w:num w:numId="4" w16cid:durableId="570431754">
     <w:abstractNumId w:val="0"/>
   </w:num>
-  <w:num w:numId="5">
+  <w:num w:numId="5" w16cid:durableId="472455038">
     <w:abstractNumId w:val="20"/>
   </w:num>
-  <w:num w:numId="6">
+  <w:num w:numId="6" w16cid:durableId="230040023">
     <w:abstractNumId w:val="6"/>
   </w:num>
-  <w:num w:numId="7">
+  <w:num w:numId="7" w16cid:durableId="695740041">
     <w:abstractNumId w:val="3"/>
   </w:num>
-  <w:num w:numId="8">
+  <w:num w:numId="8" w16cid:durableId="1913391608">
     <w:abstractNumId w:val="18"/>
   </w:num>
-  <w:num w:numId="9">
+  <w:num w:numId="9" w16cid:durableId="1363703420">
     <w:abstractNumId w:val="19"/>
   </w:num>
-  <w:num w:numId="10">
+  <w:num w:numId="10" w16cid:durableId="1621766914">
     <w:abstractNumId w:val="13"/>
   </w:num>
-  <w:num w:numId="11">
+  <w:num w:numId="11" w16cid:durableId="985353795">
     <w:abstractNumId w:val="21"/>
   </w:num>
-  <w:num w:numId="12">
+  <w:num w:numId="12" w16cid:durableId="907809103">
     <w:abstractNumId w:val="8"/>
   </w:num>
-  <w:num w:numId="13">
+  <w:num w:numId="13" w16cid:durableId="833492488">
     <w:abstractNumId w:val="1"/>
   </w:num>
-  <w:num w:numId="14">
+  <w:num w:numId="14" w16cid:durableId="845100730">
     <w:abstractNumId w:val="16"/>
   </w:num>
-  <w:num w:numId="15">
+  <w:num w:numId="15" w16cid:durableId="1457261024">
     <w:abstractNumId w:val="14"/>
   </w:num>
-  <w:num w:numId="16">
+  <w:num w:numId="16" w16cid:durableId="1662612144">
     <w:abstractNumId w:val="11"/>
   </w:num>
-  <w:num w:numId="17">
+  <w:num w:numId="17" w16cid:durableId="680668231">
     <w:abstractNumId w:val="9"/>
   </w:num>
-  <w:num w:numId="18">
+  <w:num w:numId="18" w16cid:durableId="1125582359">
     <w:abstractNumId w:val="22"/>
   </w:num>
-  <w:num w:numId="19">
+  <w:num w:numId="19" w16cid:durableId="1965117617">
     <w:abstractNumId w:val="0"/>
   </w:num>
-  <w:num w:numId="20">
+  <w:num w:numId="20" w16cid:durableId="100534653">
     <w:abstractNumId w:val="7"/>
   </w:num>
-  <w:num w:numId="21">
+  <w:num w:numId="21" w16cid:durableId="1459101590">
     <w:abstractNumId w:val="17"/>
   </w:num>
-  <w:num w:numId="22">
+  <w:num w:numId="22" w16cid:durableId="211581101">
     <w:abstractNumId w:val="15"/>
   </w:num>
-  <w:num w:numId="23">
+  <w:num w:numId="23" w16cid:durableId="251160378">
     <w:abstractNumId w:val="5"/>
   </w:num>
-  <w:num w:numId="24">
+  <w:num w:numId="24" w16cid:durableId="1277520526">
     <w:abstractNumId w:val="23"/>
   </w:num>
-  <w:num w:numId="25">
+  <w:num w:numId="25" w16cid:durableId="581060813">
     <w:abstractNumId w:val="12"/>
   </w:num>
   <w:numIdMacAtCleanup w:val="18"/>

</xml_diff>